<commit_message>
made some balance changes
</commit_message>
<xml_diff>
--- a/Pathfinder dark knight class.docx
+++ b/Pathfinder dark knight class.docx
@@ -459,8 +459,6 @@
             <w:r>
               <w:t>Arcana Killer</w:t>
             </w:r>
-            <w:bookmarkStart w:id="0" w:name="_GoBack"/>
-            <w:bookmarkEnd w:id="0"/>
           </w:p>
         </w:tc>
       </w:tr>
@@ -654,16 +652,7 @@
               <w:t>Dark Arts</w:t>
             </w:r>
             <w:r>
-              <w:t xml:space="preserve">, </w:t>
-            </w:r>
-            <w:r>
-              <w:t>Resist paralysis 1</w:t>
-            </w:r>
-            <w:r>
-              <w:t>5</w:t>
-            </w:r>
-            <w:r>
-              <w:t>%</w:t>
+              <w:t>, Resist paralysis 15%</w:t>
             </w:r>
           </w:p>
         </w:tc>
@@ -793,16 +782,7 @@
               <w:t>, Dark Arts</w:t>
             </w:r>
             <w:r>
-              <w:t xml:space="preserve">, </w:t>
-            </w:r>
-            <w:r>
-              <w:t xml:space="preserve">Resist paralysis </w:t>
-            </w:r>
-            <w:r>
-              <w:t>2</w:t>
-            </w:r>
-            <w:r>
-              <w:t>0%</w:t>
+              <w:t>, Resist paralysis 20%</w:t>
             </w:r>
           </w:p>
         </w:tc>
@@ -994,13 +974,7 @@
           </w:tcPr>
           <w:p>
             <w:r>
-              <w:t xml:space="preserve">Resist paralysis </w:t>
-            </w:r>
-            <w:r>
-              <w:t>25</w:t>
-            </w:r>
-            <w:r>
-              <w:t>%</w:t>
+              <w:t>Resist paralysis 25%</w:t>
             </w:r>
           </w:p>
         </w:tc>
@@ -1269,16 +1243,7 @@
               <w:t>, Occult Accumen+4</w:t>
             </w:r>
             <w:r>
-              <w:t xml:space="preserve">, </w:t>
-            </w:r>
-            <w:r>
-              <w:t xml:space="preserve">Resist paralysis </w:t>
-            </w:r>
-            <w:r>
-              <w:t>3</w:t>
-            </w:r>
-            <w:r>
-              <w:t>0%</w:t>
+              <w:t>, Resist paralysis 30%</w:t>
             </w:r>
           </w:p>
         </w:tc>
@@ -1519,7 +1484,10 @@
         <w:spacing w:line="240" w:lineRule="auto"/>
       </w:pPr>
       <w:r>
-        <w:t>The dark knight has incredible bloodlust, once per day they may unleash it, this causes them to be healed for 100% of all damage they deal for 1 minute</w:t>
+        <w:t xml:space="preserve">The dark knight has incredible bloodlust, once per day they may unleash it, this causes them to be healed for 100% of all damage they deal for </w:t>
+      </w:r>
+      <w:r>
+        <w:t>its duration. Blood thirst last 1 round plus an additional round per 2 dark knight levels</w:t>
       </w:r>
     </w:p>
     <w:p>
@@ -1865,6 +1833,9 @@
       <w:r>
         <w:t>ft, chosen target looses a beneficial status effecting them and the dark knight gains it. If no beneficial status is affecting the target, nothing happens</w:t>
       </w:r>
+      <w:r>
+        <w:t>. If multiple beneficial effects are active on the target, which one is absorbed is chosen randomly</w:t>
+      </w:r>
     </w:p>
     <w:p>
       <w:pPr>
@@ -2028,6 +1999,7 @@
         <w:spacing w:line="240" w:lineRule="auto"/>
       </w:pPr>
       <w:r>
+        <w:lastRenderedPageBreak/>
         <w:tab/>
         <w:t>Standard Action</w:t>
       </w:r>
@@ -2037,17 +2009,242 @@
         <w:spacing w:line="240" w:lineRule="auto"/>
       </w:pPr>
       <w:r>
+        <w:tab/>
+        <w:t xml:space="preserve">Choose 1 target within 30 ft, chosen target must make a will save or loose 1d4 stamina per 2 dark knight levels, the dark knight then recovers the same amount of stamina that the target lost. If used on a target without a stamina pool, they are instead fatigued for 1d4 rounds per 4 dark knight levels and the dark knight recovers ¼ as much stamina. Successful save causes them to loose half as much stamina or be fatigued for half as long </w:t>
+      </w:r>
+    </w:p>
+    <w:p>
+      <w:pPr>
+        <w:spacing w:line="240" w:lineRule="auto"/>
+      </w:pPr>
+      <w:r>
+        <w:tab/>
+      </w:r>
+      <w:proofErr w:type="spellStart"/>
+      <w:r>
+        <w:t>Aspir</w:t>
+      </w:r>
+      <w:proofErr w:type="spellEnd"/>
+      <w:r>
+        <w:t xml:space="preserve"> 2</w:t>
+      </w:r>
+    </w:p>
+    <w:p>
+      <w:pPr>
+        <w:spacing w:line="240" w:lineRule="auto"/>
+      </w:pPr>
+      <w:r>
+        <w:tab/>
+        <w:t xml:space="preserve">Requires: </w:t>
+      </w:r>
+      <w:proofErr w:type="spellStart"/>
+      <w:r>
+        <w:t>Aspir</w:t>
+      </w:r>
+      <w:proofErr w:type="spellEnd"/>
+    </w:p>
+    <w:p>
+      <w:pPr>
+        <w:spacing w:line="240" w:lineRule="auto"/>
+      </w:pPr>
+      <w:r>
+        <w:tab/>
+        <w:t>Cost: 2 stamina</w:t>
+      </w:r>
+    </w:p>
+    <w:p>
+      <w:pPr>
+        <w:spacing w:line="240" w:lineRule="auto"/>
+      </w:pPr>
+      <w:r>
+        <w:tab/>
+        <w:t>Standard Action</w:t>
+      </w:r>
+    </w:p>
+    <w:p>
+      <w:pPr>
+        <w:spacing w:line="240" w:lineRule="auto"/>
+      </w:pPr>
+      <w:r>
+        <w:tab/>
+        <w:t>Choose 1 target within 30 ft, chosen target must make a will save or loose 1d6 stamina per 2 dark knight levels, the dark knight then recovers the same amount of stamina that the target lost. If used on a target without a stamina pool, they are instead exhausted for 1d4 rounds per 4 dark knight levels and the dark knight recovers ½ as much stamina. Successful save causes them to loose half as much stamina or be exhausted for half as long</w:t>
+      </w:r>
+    </w:p>
+    <w:p>
+      <w:pPr>
+        <w:spacing w:line="240" w:lineRule="auto"/>
+      </w:pPr>
+      <w:r>
+        <w:tab/>
+      </w:r>
+      <w:r>
+        <w:t>Drain</w:t>
+      </w:r>
+    </w:p>
+    <w:p>
+      <w:pPr>
+        <w:spacing w:line="240" w:lineRule="auto"/>
+      </w:pPr>
+      <w:r>
+        <w:tab/>
+        <w:t>Cost: 2 stamina</w:t>
+      </w:r>
+    </w:p>
+    <w:p>
+      <w:pPr>
+        <w:spacing w:line="240" w:lineRule="auto"/>
+      </w:pPr>
+      <w:r>
+        <w:tab/>
+        <w:t>Standard Action</w:t>
+      </w:r>
+    </w:p>
+    <w:p>
+      <w:pPr>
+        <w:spacing w:line="240" w:lineRule="auto"/>
+      </w:pPr>
+      <w:r>
+        <w:tab/>
+        <w:t>Choose 1 target within 30</w:t>
+      </w:r>
+      <w:r>
+        <w:t xml:space="preserve"> </w:t>
+      </w:r>
+      <w:r>
+        <w:t xml:space="preserve">ft, chosen target must make a will save or take 1d6 profane damage per 2 dark knight levels, the dark knight heals equal to the damage dealt, up to her max hp. </w:t>
+      </w:r>
+      <w:r>
+        <w:t xml:space="preserve">Successful save halves damage. </w:t>
+      </w:r>
+      <w:r>
+        <w:t>This ability is ineffective against undead</w:t>
+      </w:r>
+    </w:p>
+    <w:p>
+      <w:pPr>
+        <w:spacing w:line="240" w:lineRule="auto"/>
+      </w:pPr>
+      <w:r>
+        <w:tab/>
+        <w:t>Drain 2</w:t>
+      </w:r>
+    </w:p>
+    <w:p>
+      <w:pPr>
+        <w:spacing w:line="240" w:lineRule="auto"/>
+      </w:pPr>
+      <w:r>
+        <w:tab/>
+        <w:t>Requires: Drain</w:t>
+      </w:r>
+    </w:p>
+    <w:p>
+      <w:pPr>
+        <w:spacing w:line="240" w:lineRule="auto"/>
+      </w:pPr>
+      <w:r>
+        <w:tab/>
+        <w:t>Cost: 4 stamina</w:t>
+      </w:r>
+    </w:p>
+    <w:p>
+      <w:pPr>
+        <w:spacing w:line="240" w:lineRule="auto"/>
+      </w:pPr>
+      <w:r>
+        <w:tab/>
+        <w:t>Standard Action</w:t>
+      </w:r>
+    </w:p>
+    <w:p>
+      <w:pPr>
+        <w:spacing w:line="240" w:lineRule="auto"/>
+      </w:pPr>
+      <w:r>
+        <w:tab/>
+        <w:t>Choose 1 target within 30</w:t>
+      </w:r>
+      <w:r>
+        <w:t xml:space="preserve"> </w:t>
+      </w:r>
+      <w:r>
+        <w:t>ft, chosen target must make a will save or take 1d8 profane damage per dark knight level, the dark knight heals equal to the damage dealt, hp in excess of her max is gained as temp hp that lasts 1 minute. Successful save halves damage. This ability is ineffective against undead</w:t>
+      </w:r>
+    </w:p>
+    <w:p>
+      <w:pPr>
+        <w:spacing w:line="240" w:lineRule="auto"/>
+      </w:pPr>
+      <w:r>
+        <w:tab/>
+        <w:t>Drain 3</w:t>
+      </w:r>
+    </w:p>
+    <w:p>
+      <w:pPr>
+        <w:spacing w:line="240" w:lineRule="auto"/>
+      </w:pPr>
+      <w:r>
+        <w:tab/>
+        <w:t>Requires: Drain 2</w:t>
+      </w:r>
+    </w:p>
+    <w:p>
+      <w:pPr>
+        <w:spacing w:line="240" w:lineRule="auto"/>
+      </w:pPr>
+      <w:r>
+        <w:tab/>
+        <w:t>Cost: 7 stamina</w:t>
+      </w:r>
+    </w:p>
+    <w:p>
+      <w:pPr>
+        <w:spacing w:line="240" w:lineRule="auto"/>
+      </w:pPr>
+      <w:r>
+        <w:tab/>
+        <w:t>Standard Action</w:t>
+      </w:r>
+    </w:p>
+    <w:p>
+      <w:pPr>
+        <w:spacing w:line="240" w:lineRule="auto"/>
+      </w:pPr>
+      <w:r>
+        <w:tab/>
+        <w:t>Choose 1 target within 30</w:t>
+      </w:r>
+      <w:r>
+        <w:t xml:space="preserve"> </w:t>
+      </w:r>
+      <w:r>
+        <w:t xml:space="preserve">ft, chosen target must make a will save or take </w:t>
+      </w:r>
+      <w:r>
+        <w:t>1</w:t>
+      </w:r>
+      <w:r>
+        <w:t>d12 profane damage per dark knight level, the dark knight heals equal to the damage dealt, hp in excess of her max is gained as temp hp that lasts 3 minutes. Successful save halves damage. This ability is ineffective against undead</w:t>
+      </w:r>
+    </w:p>
+    <w:p>
+      <w:pPr>
+        <w:spacing w:line="240" w:lineRule="auto"/>
+      </w:pPr>
+      <w:r>
         <w:lastRenderedPageBreak/>
         <w:tab/>
-        <w:t xml:space="preserve">Choose 1 target within 30 ft, chosen target must make a will save or loose 1d4 stamina per 2 dark knight levels, the dark knight then recovers the same amount of stamina that the target lost. If used on a target without a stamina pool, they are instead fatigued for 1d4 rounds per 4 dark knight levels and the dark knight recovers ¼ as much stamina. Successful save causes them to loose half as much stamina or be fatigued for half as long </w:t>
-      </w:r>
-    </w:p>
-    <w:p>
-      <w:pPr>
-        <w:spacing w:line="240" w:lineRule="auto"/>
-      </w:pPr>
-      <w:r>
-        <w:tab/>
+        <w:t>Dread Spikes</w:t>
+      </w:r>
+    </w:p>
+    <w:p>
+      <w:pPr>
+        <w:spacing w:line="240" w:lineRule="auto"/>
+      </w:pPr>
+      <w:r>
+        <w:tab/>
+        <w:t xml:space="preserve">Requires: Drain 2 and </w:t>
       </w:r>
       <w:proofErr w:type="spellStart"/>
       <w:r>
@@ -2064,16 +2261,7 @@
       </w:pPr>
       <w:r>
         <w:tab/>
-        <w:t>Requires: Aspire</w:t>
-      </w:r>
-    </w:p>
-    <w:p>
-      <w:pPr>
-        <w:spacing w:line="240" w:lineRule="auto"/>
-      </w:pPr>
-      <w:r>
-        <w:tab/>
-        <w:t>Cost: 2 stamina</w:t>
+        <w:t>Cost: 7 stamina</w:t>
       </w:r>
     </w:p>
     <w:p>
@@ -2091,318 +2279,135 @@
       </w:pPr>
       <w:r>
         <w:tab/>
-        <w:t>Choose 1 target within 30 ft, chosen target must make a will save or loose 1d6 stamina per 2 dark knight levels, the dark knight then recovers the same amount of stamina that the target lost. If used on a target without a stamina pool, they are instead exhausted for 1d4 rounds per 4 dark knight levels and the dark knight recovers ½ as much stamina. Successful save causes them to loose half as much stamina or be exhausted for half as long</w:t>
-      </w:r>
-    </w:p>
-    <w:p>
-      <w:pPr>
-        <w:spacing w:line="240" w:lineRule="auto"/>
-      </w:pPr>
-      <w:r>
-        <w:tab/>
-      </w:r>
-      <w:r>
-        <w:t>Drain</w:t>
-      </w:r>
-    </w:p>
-    <w:p>
-      <w:pPr>
-        <w:spacing w:line="240" w:lineRule="auto"/>
-      </w:pPr>
-      <w:r>
-        <w:tab/>
-        <w:t>Cost: 2 stamina</w:t>
-      </w:r>
-    </w:p>
-    <w:p>
-      <w:pPr>
-        <w:spacing w:line="240" w:lineRule="auto"/>
-      </w:pPr>
-      <w:r>
-        <w:tab/>
-        <w:t>Standard Action</w:t>
-      </w:r>
-    </w:p>
-    <w:p>
-      <w:pPr>
-        <w:spacing w:line="240" w:lineRule="auto"/>
-      </w:pPr>
-      <w:r>
-        <w:tab/>
+        <w:t>Cover your self if dark energy, when an enemy hits you with a physical attack they must make a will save or take damage equal to that the dark knight takes from the attack, the dark knight is then healed for the same amount</w:t>
+      </w:r>
+      <w:r>
+        <w:t>. Successful save halves the damage the attacker takes, dread spikes may heal the dark knight for a total amount of hp per use equal to the dark knight’s max hp. The effect of dread spikes lasts for 3 minutes or until used up, whichever comes first</w:t>
+      </w:r>
+      <w:r>
+        <w:t>. The effect of dread spikes cannot drain hp from undead</w:t>
+      </w:r>
+    </w:p>
+    <w:p>
+      <w:pPr>
+        <w:spacing w:line="240" w:lineRule="auto"/>
+      </w:pPr>
+      <w:r>
+        <w:tab/>
+        <w:t>Stun</w:t>
+      </w:r>
+    </w:p>
+    <w:p>
+      <w:pPr>
+        <w:spacing w:line="240" w:lineRule="auto"/>
+      </w:pPr>
+      <w:r>
+        <w:tab/>
+        <w:t>Cost: 4 stamina</w:t>
+      </w:r>
+    </w:p>
+    <w:p>
+      <w:pPr>
+        <w:spacing w:line="240" w:lineRule="auto"/>
+      </w:pPr>
+      <w:r>
+        <w:tab/>
+        <w:t>Immediate action</w:t>
+      </w:r>
+    </w:p>
+    <w:p>
+      <w:pPr>
+        <w:spacing w:line="240" w:lineRule="auto"/>
+      </w:pPr>
+      <w:r>
+        <w:tab/>
+      </w:r>
+      <w:r>
         <w:t>Choose 1 target within 30</w:t>
       </w:r>
       <w:r>
         <w:t xml:space="preserve"> </w:t>
       </w:r>
       <w:r>
-        <w:t xml:space="preserve">ft, chosen target must make a will save or take 1d6 profane damage per 2 dark knight levels, the dark knight heals equal to the damage dealt, up to her max hp. </w:t>
-      </w:r>
-      <w:r>
-        <w:t xml:space="preserve">Successful save halves damage. </w:t>
-      </w:r>
-      <w:r>
-        <w:t>This ability is ineffective against undead</w:t>
-      </w:r>
-    </w:p>
-    <w:p>
-      <w:pPr>
-        <w:spacing w:line="240" w:lineRule="auto"/>
-      </w:pPr>
-      <w:r>
-        <w:tab/>
-        <w:t>Drain 2</w:t>
-      </w:r>
-    </w:p>
-    <w:p>
-      <w:pPr>
-        <w:spacing w:line="240" w:lineRule="auto"/>
-      </w:pPr>
-      <w:r>
-        <w:tab/>
-        <w:t>Requires: Drain</w:t>
-      </w:r>
-    </w:p>
-    <w:p>
-      <w:pPr>
-        <w:spacing w:line="240" w:lineRule="auto"/>
-      </w:pPr>
-      <w:r>
-        <w:tab/>
-        <w:t>Cost: 4 stamina</w:t>
-      </w:r>
-    </w:p>
-    <w:p>
-      <w:pPr>
-        <w:spacing w:line="240" w:lineRule="auto"/>
-      </w:pPr>
-      <w:r>
-        <w:tab/>
-        <w:t>Standard Action</w:t>
-      </w:r>
-    </w:p>
-    <w:p>
-      <w:pPr>
-        <w:spacing w:line="240" w:lineRule="auto"/>
-      </w:pPr>
-      <w:r>
-        <w:tab/>
-        <w:t>Choose 1 target within 30</w:t>
+        <w:t xml:space="preserve">ft, chosen target must make a will save, DC 15 + </w:t>
+      </w:r>
+      <w:r>
+        <w:t xml:space="preserve">dark knight </w:t>
+      </w:r>
+      <w:r>
+        <w:t>level + int mod or be stunned for 1d4+1 rounds plus an additional 1d4 rounds for every 5 by which they fail the save. Successful save stuns the target for only 1 round instead</w:t>
+      </w:r>
+    </w:p>
+    <w:p>
+      <w:pPr>
+        <w:spacing w:line="240" w:lineRule="auto"/>
+      </w:pPr>
+      <w:r>
+        <w:t>Last Resort</w:t>
+      </w:r>
+    </w:p>
+    <w:p>
+      <w:pPr>
+        <w:spacing w:line="240" w:lineRule="auto"/>
+      </w:pPr>
+      <w:r>
+        <w:t xml:space="preserve">The dark knight can put forth dramatic effort in dire situations, by expending half her remaining stamina(min 1), she can increase her move by 30 ft, and double the physical damage she deals </w:t>
+      </w:r>
+      <w:r>
+        <w:t xml:space="preserve">that would be multiplied on a critical hit, </w:t>
+      </w:r>
+      <w:r>
+        <w:t>at the cost of doubling damage she takes. This effect lasts 5 rounds normally but may be ended early by a swift action. The movement speed gained from Last Resorts effect increases by +10</w:t>
+      </w:r>
+      <w:r>
+        <w:t>ft</w:t>
+      </w:r>
+      <w:r>
+        <w:t xml:space="preserve"> at levels  </w:t>
+      </w:r>
+      <w:r>
+        <w:t>6, 9 and 15</w:t>
+      </w:r>
+    </w:p>
+    <w:p>
+      <w:pPr>
+        <w:spacing w:line="240" w:lineRule="auto"/>
+      </w:pPr>
+      <w:r>
+        <w:t>Vicious</w:t>
+      </w:r>
+    </w:p>
+    <w:p>
+      <w:pPr>
+        <w:spacing w:line="240" w:lineRule="auto"/>
+      </w:pPr>
+      <w:r>
+        <w:t xml:space="preserve">While dark knights are proficient with many weapons, they bring out the most potential of 2 handed weapons, when wielding a 2 handed weapon, increase the weapons base damage by an extra iteration of its normal damage dice(1d6 becomes 2d6, 2d4 becomes 4d4 </w:t>
+      </w:r>
+      <w:proofErr w:type="spellStart"/>
+      <w:r>
+        <w:t>etc</w:t>
+      </w:r>
+      <w:proofErr w:type="spellEnd"/>
+      <w:r>
+        <w:t xml:space="preserve">). </w:t>
+      </w:r>
+      <w:r>
+        <w:t>T</w:t>
+      </w:r>
+      <w:bookmarkStart w:id="0" w:name="_GoBack"/>
+      <w:bookmarkEnd w:id="0"/>
+      <w:r>
+        <w:t xml:space="preserve">his bonus damage is treated as </w:t>
+      </w:r>
+      <w:r>
+        <w:t>precision damage.</w:t>
       </w:r>
       <w:r>
         <w:t xml:space="preserve"> </w:t>
       </w:r>
       <w:r>
-        <w:t>ft, chosen target must make a will save or take 1d8 profane damage per dark knight level, the dark knight heals equal to the damage dealt, hp in excess of her max is gained as temp hp that lasts 1 minute. Successful save halves damage. This ability is ineffective against undead</w:t>
-      </w:r>
-    </w:p>
-    <w:p>
-      <w:pPr>
-        <w:spacing w:line="240" w:lineRule="auto"/>
-      </w:pPr>
-      <w:r>
-        <w:tab/>
-        <w:t>Drain 3</w:t>
-      </w:r>
-    </w:p>
-    <w:p>
-      <w:pPr>
-        <w:spacing w:line="240" w:lineRule="auto"/>
-      </w:pPr>
-      <w:r>
-        <w:tab/>
-        <w:t>Requires: Drain 2</w:t>
-      </w:r>
-    </w:p>
-    <w:p>
-      <w:pPr>
-        <w:spacing w:line="240" w:lineRule="auto"/>
-      </w:pPr>
-      <w:r>
-        <w:tab/>
-        <w:t>Cost: 7 stamina</w:t>
-      </w:r>
-    </w:p>
-    <w:p>
-      <w:pPr>
-        <w:spacing w:line="240" w:lineRule="auto"/>
-      </w:pPr>
-      <w:r>
-        <w:tab/>
-        <w:t>Standard Action</w:t>
-      </w:r>
-    </w:p>
-    <w:p>
-      <w:pPr>
-        <w:spacing w:line="240" w:lineRule="auto"/>
-      </w:pPr>
-      <w:r>
-        <w:tab/>
-        <w:t>Choose 1 target within 30</w:t>
-      </w:r>
-      <w:r>
-        <w:t xml:space="preserve"> </w:t>
-      </w:r>
-      <w:r>
-        <w:t>ft, chosen target must make a will save or take 2d12 profane damage per dark knight level, the dark knight heals equal to the damage dealt, hp in excess of her max is gained as temp hp that lasts 3 minutes. Successful save halves damage. This ability is ineffective against undead</w:t>
-      </w:r>
-    </w:p>
-    <w:p>
-      <w:pPr>
-        <w:spacing w:line="240" w:lineRule="auto"/>
-      </w:pPr>
-      <w:r>
-        <w:tab/>
-        <w:t>Dread Spikes</w:t>
-      </w:r>
-    </w:p>
-    <w:p>
-      <w:pPr>
-        <w:spacing w:line="240" w:lineRule="auto"/>
-      </w:pPr>
-      <w:r>
-        <w:lastRenderedPageBreak/>
-        <w:tab/>
-        <w:t xml:space="preserve">Requires: Drain 2 and </w:t>
-      </w:r>
-      <w:proofErr w:type="spellStart"/>
-      <w:r>
-        <w:t>Aspir</w:t>
-      </w:r>
-      <w:proofErr w:type="spellEnd"/>
-      <w:r>
-        <w:t xml:space="preserve"> 2</w:t>
-      </w:r>
-    </w:p>
-    <w:p>
-      <w:pPr>
-        <w:spacing w:line="240" w:lineRule="auto"/>
-      </w:pPr>
-      <w:r>
-        <w:tab/>
-        <w:t>Cost: 7 stamina</w:t>
-      </w:r>
-    </w:p>
-    <w:p>
-      <w:pPr>
-        <w:spacing w:line="240" w:lineRule="auto"/>
-      </w:pPr>
-      <w:r>
-        <w:tab/>
-        <w:t>Standard Action</w:t>
-      </w:r>
-    </w:p>
-    <w:p>
-      <w:pPr>
-        <w:spacing w:line="240" w:lineRule="auto"/>
-      </w:pPr>
-      <w:r>
-        <w:tab/>
-        <w:t>Cover your self if dark energy, when an enemy hits you with a physical attack they must make a will save or take damage equal to that the dark knight takes from the attack, the dark knight is then healed for the same amount</w:t>
-      </w:r>
-      <w:r>
-        <w:t>. Successful save halves the damage the attacker takes, dread spikes may heal the dark knight for a total amount of hp per use equal to the dark knight’s max hp. The effect of dread spikes lasts for 3 minutes or until used up, whichever comes first</w:t>
-      </w:r>
-      <w:r>
-        <w:t>. The effect of dread spikes cannot drain hp from undead</w:t>
-      </w:r>
-    </w:p>
-    <w:p>
-      <w:pPr>
-        <w:spacing w:line="240" w:lineRule="auto"/>
-      </w:pPr>
-      <w:r>
-        <w:tab/>
-        <w:t>Stun</w:t>
-      </w:r>
-    </w:p>
-    <w:p>
-      <w:pPr>
-        <w:spacing w:line="240" w:lineRule="auto"/>
-      </w:pPr>
-      <w:r>
-        <w:tab/>
-        <w:t>Cost: 4 stamina</w:t>
-      </w:r>
-    </w:p>
-    <w:p>
-      <w:pPr>
-        <w:spacing w:line="240" w:lineRule="auto"/>
-      </w:pPr>
-      <w:r>
-        <w:tab/>
-        <w:t>Immediate action</w:t>
-      </w:r>
-    </w:p>
-    <w:p>
-      <w:pPr>
-        <w:spacing w:line="240" w:lineRule="auto"/>
-      </w:pPr>
-      <w:r>
-        <w:tab/>
-      </w:r>
-      <w:r>
-        <w:t>Choose 1 target within 30</w:t>
-      </w:r>
-      <w:r>
-        <w:t xml:space="preserve"> </w:t>
-      </w:r>
-      <w:r>
-        <w:t xml:space="preserve">ft, chosen target must make a will save, DC 15 + </w:t>
-      </w:r>
-      <w:r>
-        <w:t xml:space="preserve">dark knight </w:t>
-      </w:r>
-      <w:r>
-        <w:t>level + int mod or be stunned for 1d4+1 rounds plus an additional 1d4 rounds for every 5 by which they fail the save. Successful save stuns the target for only 1 round instead</w:t>
-      </w:r>
-    </w:p>
-    <w:p>
-      <w:pPr>
-        <w:spacing w:line="240" w:lineRule="auto"/>
-      </w:pPr>
-      <w:r>
-        <w:t>Last Resort</w:t>
-      </w:r>
-    </w:p>
-    <w:p>
-      <w:pPr>
-        <w:spacing w:line="240" w:lineRule="auto"/>
-      </w:pPr>
-      <w:r>
-        <w:t>The dark knight can put forth dramatic effort in dire situations, by expending half her remaining stamina(min 1), she can increase her move by 30 ft, and double the physical damage she deals at the cost of doubling damage she takes. This effect lasts 5 rounds normally but may be ended early by a swift action. The movement speed gained from Last Resorts effect increases by +10</w:t>
-      </w:r>
-      <w:r>
-        <w:t>ft</w:t>
-      </w:r>
-      <w:r>
-        <w:t xml:space="preserve"> at levels  </w:t>
-      </w:r>
-      <w:r>
-        <w:t>6, 9 and 15</w:t>
-      </w:r>
-    </w:p>
-    <w:p>
-      <w:pPr>
-        <w:spacing w:line="240" w:lineRule="auto"/>
-      </w:pPr>
-      <w:r>
-        <w:t>Vicious</w:t>
-      </w:r>
-    </w:p>
-    <w:p>
-      <w:pPr>
-        <w:spacing w:line="240" w:lineRule="auto"/>
-      </w:pPr>
-      <w:r>
-        <w:t xml:space="preserve">While dark knights are proficient with many weapons, they bring out the most potential of 2 handed weapons, when wielding a 2 handed weapon, increase the weapons base damage by an extra iteration of its normal damage dice(1d6 becomes 2d6, 2d4 becomes 4d4 </w:t>
-      </w:r>
-      <w:proofErr w:type="spellStart"/>
-      <w:r>
-        <w:t>etc</w:t>
-      </w:r>
-      <w:proofErr w:type="spellEnd"/>
-      <w:r>
-        <w:t>). this bonus damage is treated as part of the weapons base damage for all purposes while the dark knight wields it. This bonus damage increases by additional iterations of the weapons base damage at levels 7, 11, 15 and 19</w:t>
+        <w:t>This bonus damage increases by additional iterations of the weapons base damage at levels 7, 11, 15 and 19</w:t>
       </w:r>
     </w:p>
     <w:p>
@@ -2465,6 +2470,7 @@
         <w:spacing w:line="240" w:lineRule="auto"/>
       </w:pPr>
       <w:r>
+        <w:lastRenderedPageBreak/>
         <w:t>At 5</w:t>
       </w:r>
       <w:r>
@@ -2487,7 +2493,6 @@
         <w:spacing w:line="240" w:lineRule="auto"/>
       </w:pPr>
       <w:r>
-        <w:lastRenderedPageBreak/>
         <w:t>Soul Eater</w:t>
       </w:r>
     </w:p>
@@ -2505,7 +2510,13 @@
         <w:t>th</w:t>
       </w:r>
       <w:r>
-        <w:t xml:space="preserve"> level the dark knight learns to sacrifice her own well being to help kill her enemy, as a swift action the dark knight can activate soul eater, while active, all physical attacks consume a chosen amount of hp from the dark knight(min 1) to deal an equal amount of bonus damage on successful attacks, the dark knight’s attack is also increased by 5 while soul eater is active. The effect of soul eater lasts 1 minute and may only be used once per hour</w:t>
+        <w:t xml:space="preserve"> level the dark knight learns to sacrifice her own well being to help kill her enemy, as a swift action the dark knight can activate soul eater, while active, all physical attacks consume a chosen amount of hp from the dark knight(min 1</w:t>
+      </w:r>
+      <w:r>
+        <w:t>, max double level</w:t>
+      </w:r>
+      <w:r>
+        <w:t>) to deal an equal amount of bonus damage on successful attacks, the dark knight’s attack is also increased by 5 while soul eater is active. The effect of soul eater lasts 1 minute and may only be used once per hour</w:t>
       </w:r>
     </w:p>
     <w:p>
@@ -2573,7 +2584,13 @@
         <w:spacing w:line="240" w:lineRule="auto"/>
       </w:pPr>
       <w:r>
-        <w:t>As a swift action, you can dump massive power into a successful attack, by consuming your entire remaining stamina pool, you can increase an attacks damage by 1d10 per stamina spent on this ability. You suffer fatigue after the attack, as usual for having 0 stamina</w:t>
+        <w:t>As a swift action, you can dump massive power into a successful attack, by consuming your entire remaining stamina pool, you can increase an attacks damage by 1d</w:t>
+      </w:r>
+      <w:r>
+        <w:t>6</w:t>
+      </w:r>
+      <w:r>
+        <w:t xml:space="preserve"> per stamina spent on this ability. You suffer fatigue after the attack, as usual for having 0 stamina</w:t>
       </w:r>
     </w:p>
     <w:p>
@@ -2607,6 +2624,23 @@
       <w:r>
         <w:t>Once per minute, as a swift action, you can boost the next dark arts you use, this doubles the potency of the dark art</w:t>
       </w:r>
+      <w:r>
+        <w:t>(this effects st</w:t>
+      </w:r>
+      <w:r>
+        <w:t>a</w:t>
+      </w:r>
+      <w:r>
+        <w:t xml:space="preserve">mina regain from </w:t>
+      </w:r>
+      <w:proofErr w:type="spellStart"/>
+      <w:r>
+        <w:t>aspir</w:t>
+      </w:r>
+      <w:proofErr w:type="spellEnd"/>
+      <w:r>
+        <w:t xml:space="preserve"> dark arts)</w:t>
+      </w:r>
     </w:p>
     <w:p>
       <w:pPr>
@@ -2624,7 +2658,13 @@
         <w:t>You’ve learned to take abuse to find powerful openings in your enemy’s defenses. As an immediate action, you can activate Scarlet Delirium before taking damage</w:t>
       </w:r>
       <w:r>
-        <w:t>, for the next minute, whenever you deal damage, you deal bonus damage equal to double the damage you took</w:t>
+        <w:t xml:space="preserve">, for the next </w:t>
+      </w:r>
+      <w:r>
+        <w:t>5 rounds</w:t>
+      </w:r>
+      <w:r>
+        <w:t>, whenever you deal damage, you deal bonus damage equal to the damage you took</w:t>
       </w:r>
     </w:p>
     <w:p>

</xml_diff>

<commit_message>
made some wording changes, intended effect unchanged
</commit_message>
<xml_diff>
--- a/Pathfinder dark knight class.docx
+++ b/Pathfinder dark knight class.docx
@@ -20,7 +20,7 @@
         <w:spacing w:line="240" w:lineRule="auto"/>
       </w:pPr>
       <w:r>
-        <w:t>Dark knights are warriors who have fallen from honor or just seek blood above all else, their abnormal focus on killing in combination with their intense training causes them to straddle the line of undeath and awakened many unusual and unnatural abilities</w:t>
+        <w:t>Dark knights are warriors who have fallen from honor or just seek blood above all else, their abnormal focus on killing in combination with their intense training causes them to straddle the line of undeath and awaken many unusual and unnatural abilities</w:t>
       </w:r>
     </w:p>
     <w:p>
@@ -2010,7 +2010,16 @@
       </w:pPr>
       <w:r>
         <w:tab/>
-        <w:t xml:space="preserve">Choose 1 target within 30 ft, chosen target must make a will save or loose 1d4 stamina per 2 dark knight levels, the dark knight then recovers the same amount of stamina that the target lost. If used on a target without a stamina pool, they are instead fatigued for 1d4 rounds per 4 dark knight levels and the dark knight recovers ¼ as much stamina. Successful save causes them to loose half as much stamina or be fatigued for half as long </w:t>
+        <w:t>Choose 1 target within 30 ft, chosen target must make a will save or loose 1d4 stamina per 2 dark knight levels, the dark knight then recovers the same amount of stamina that the target lost. If used on a target without a stamina pool, they are instead fatigued for 1d4 rounds per 4 dark knight levels and the dark knight recovers ¼ as much stamina</w:t>
+      </w:r>
+      <w:r>
+        <w:t xml:space="preserve"> as the durat</w:t>
+      </w:r>
+      <w:r>
+        <w:t>ion</w:t>
+      </w:r>
+      <w:r>
+        <w:t xml:space="preserve">. Successful save causes them to loose half as much stamina or be fatigued for half as long </w:t>
       </w:r>
     </w:p>
     <w:p>
@@ -2067,336 +2076,342 @@
       </w:pPr>
       <w:r>
         <w:tab/>
-        <w:t>Choose 1 target within 30 ft, chosen target must make a will save or loose 1d6 stamina per 2 dark knight levels, the dark knight then recovers the same amount of stamina that the target lost. If used on a target without a stamina pool, they are instead exhausted for 1d4 rounds per 4 dark knight levels and the dark knight recovers ½ as much stamina. Successful save causes them to loose half as much stamina or be exhausted for half as long</w:t>
-      </w:r>
-    </w:p>
-    <w:p>
-      <w:pPr>
-        <w:spacing w:line="240" w:lineRule="auto"/>
-      </w:pPr>
-      <w:r>
-        <w:tab/>
-      </w:r>
-      <w:r>
-        <w:t>Drain</w:t>
-      </w:r>
-    </w:p>
-    <w:p>
-      <w:pPr>
-        <w:spacing w:line="240" w:lineRule="auto"/>
-      </w:pPr>
-      <w:r>
-        <w:tab/>
-        <w:t>Cost: 2 stamina</w:t>
-      </w:r>
-    </w:p>
-    <w:p>
-      <w:pPr>
-        <w:spacing w:line="240" w:lineRule="auto"/>
-      </w:pPr>
-      <w:r>
-        <w:tab/>
-        <w:t>Standard Action</w:t>
-      </w:r>
-    </w:p>
-    <w:p>
-      <w:pPr>
-        <w:spacing w:line="240" w:lineRule="auto"/>
-      </w:pPr>
-      <w:r>
-        <w:tab/>
-        <w:t>Choose 1 target within 30</w:t>
-      </w:r>
-      <w:r>
-        <w:t xml:space="preserve"> </w:t>
-      </w:r>
-      <w:r>
-        <w:t xml:space="preserve">ft, chosen target must make a will save or take 1d6 profane damage per 2 dark knight levels, the dark knight heals equal to the damage dealt, up to her max hp. </w:t>
-      </w:r>
-      <w:r>
-        <w:t xml:space="preserve">Successful save halves damage. </w:t>
-      </w:r>
-      <w:r>
-        <w:t>This ability is ineffective against undead</w:t>
-      </w:r>
-    </w:p>
-    <w:p>
-      <w:pPr>
-        <w:spacing w:line="240" w:lineRule="auto"/>
-      </w:pPr>
-      <w:r>
-        <w:tab/>
-        <w:t>Drain 2</w:t>
-      </w:r>
-    </w:p>
-    <w:p>
-      <w:pPr>
-        <w:spacing w:line="240" w:lineRule="auto"/>
-      </w:pPr>
-      <w:r>
-        <w:tab/>
-        <w:t>Requires: Drain</w:t>
-      </w:r>
-    </w:p>
-    <w:p>
-      <w:pPr>
-        <w:spacing w:line="240" w:lineRule="auto"/>
-      </w:pPr>
-      <w:r>
-        <w:tab/>
-        <w:t>Cost: 4 stamina</w:t>
-      </w:r>
-    </w:p>
-    <w:p>
-      <w:pPr>
-        <w:spacing w:line="240" w:lineRule="auto"/>
-      </w:pPr>
-      <w:r>
-        <w:tab/>
-        <w:t>Standard Action</w:t>
-      </w:r>
-    </w:p>
-    <w:p>
-      <w:pPr>
-        <w:spacing w:line="240" w:lineRule="auto"/>
-      </w:pPr>
-      <w:r>
-        <w:tab/>
-        <w:t>Choose 1 target within 30</w:t>
-      </w:r>
-      <w:r>
-        <w:t xml:space="preserve"> </w:t>
-      </w:r>
-      <w:r>
-        <w:t>ft, chosen target must make a will save or take 1d8 profane damage per dark knight level, the dark knight heals equal to the damage dealt, hp in excess of her max is gained as temp hp that lasts 1 minute. Successful save halves damage. This ability is ineffective against undead</w:t>
-      </w:r>
-    </w:p>
-    <w:p>
-      <w:pPr>
-        <w:spacing w:line="240" w:lineRule="auto"/>
-      </w:pPr>
-      <w:r>
-        <w:tab/>
-        <w:t>Drain 3</w:t>
-      </w:r>
-    </w:p>
-    <w:p>
-      <w:pPr>
-        <w:spacing w:line="240" w:lineRule="auto"/>
-      </w:pPr>
-      <w:r>
-        <w:tab/>
-        <w:t>Requires: Drain 2</w:t>
-      </w:r>
-    </w:p>
-    <w:p>
-      <w:pPr>
-        <w:spacing w:line="240" w:lineRule="auto"/>
-      </w:pPr>
-      <w:r>
-        <w:tab/>
-        <w:t>Cost: 7 stamina</w:t>
-      </w:r>
-    </w:p>
-    <w:p>
-      <w:pPr>
-        <w:spacing w:line="240" w:lineRule="auto"/>
-      </w:pPr>
-      <w:r>
-        <w:tab/>
-        <w:t>Standard Action</w:t>
-      </w:r>
-    </w:p>
-    <w:p>
-      <w:pPr>
-        <w:spacing w:line="240" w:lineRule="auto"/>
-      </w:pPr>
-      <w:r>
-        <w:tab/>
-        <w:t>Choose 1 target within 30</w:t>
-      </w:r>
-      <w:r>
-        <w:t xml:space="preserve"> </w:t>
-      </w:r>
-      <w:r>
-        <w:t xml:space="preserve">ft, chosen target must make a will save or take </w:t>
-      </w:r>
-      <w:r>
-        <w:t>1</w:t>
-      </w:r>
-      <w:r>
-        <w:t>d12 profane damage per dark knight level, the dark knight heals equal to the damage dealt, hp in excess of her max is gained as temp hp that lasts 3 minutes. Successful save halves damage. This ability is ineffective against undead</w:t>
-      </w:r>
-    </w:p>
-    <w:p>
-      <w:pPr>
-        <w:spacing w:line="240" w:lineRule="auto"/>
-      </w:pPr>
-      <w:r>
-        <w:lastRenderedPageBreak/>
-        <w:tab/>
-        <w:t>Dread Spikes</w:t>
-      </w:r>
-    </w:p>
-    <w:p>
-      <w:pPr>
-        <w:spacing w:line="240" w:lineRule="auto"/>
-      </w:pPr>
-      <w:r>
-        <w:tab/>
-        <w:t xml:space="preserve">Requires: Drain 2 and </w:t>
-      </w:r>
-      <w:proofErr w:type="spellStart"/>
-      <w:r>
-        <w:t>Aspir</w:t>
-      </w:r>
-      <w:proofErr w:type="spellEnd"/>
-      <w:r>
-        <w:t xml:space="preserve"> 2</w:t>
-      </w:r>
-    </w:p>
-    <w:p>
-      <w:pPr>
-        <w:spacing w:line="240" w:lineRule="auto"/>
-      </w:pPr>
-      <w:r>
-        <w:tab/>
-        <w:t>Cost: 7 stamina</w:t>
-      </w:r>
-    </w:p>
-    <w:p>
-      <w:pPr>
-        <w:spacing w:line="240" w:lineRule="auto"/>
-      </w:pPr>
-      <w:r>
-        <w:tab/>
-        <w:t>Standard Action</w:t>
-      </w:r>
-    </w:p>
-    <w:p>
-      <w:pPr>
-        <w:spacing w:line="240" w:lineRule="auto"/>
-      </w:pPr>
-      <w:r>
-        <w:tab/>
-        <w:t>Cover your self if dark energy, when an enemy hits you with a physical attack they must make a will save or take damage equal to that the dark knight takes from the attack, the dark knight is then healed for the same amount</w:t>
-      </w:r>
-      <w:r>
-        <w:t>. Successful save halves the damage the attacker takes, dread spikes may heal the dark knight for a total amount of hp per use equal to the dark knight’s max hp. The effect of dread spikes lasts for 3 minutes or until used up, whichever comes first</w:t>
-      </w:r>
-      <w:r>
-        <w:t>. The effect of dread spikes cannot drain hp from undead</w:t>
-      </w:r>
-    </w:p>
-    <w:p>
-      <w:pPr>
-        <w:spacing w:line="240" w:lineRule="auto"/>
-      </w:pPr>
-      <w:r>
-        <w:tab/>
-        <w:t>Stun</w:t>
-      </w:r>
-    </w:p>
-    <w:p>
-      <w:pPr>
-        <w:spacing w:line="240" w:lineRule="auto"/>
-      </w:pPr>
-      <w:r>
-        <w:tab/>
-        <w:t>Cost: 4 stamina</w:t>
-      </w:r>
-    </w:p>
-    <w:p>
-      <w:pPr>
-        <w:spacing w:line="240" w:lineRule="auto"/>
-      </w:pPr>
-      <w:r>
-        <w:tab/>
-        <w:t>Immediate action</w:t>
-      </w:r>
-    </w:p>
-    <w:p>
-      <w:pPr>
-        <w:spacing w:line="240" w:lineRule="auto"/>
-      </w:pPr>
-      <w:r>
-        <w:tab/>
-      </w:r>
-      <w:r>
-        <w:t>Choose 1 target within 30</w:t>
-      </w:r>
-      <w:r>
-        <w:t xml:space="preserve"> </w:t>
-      </w:r>
-      <w:r>
-        <w:t xml:space="preserve">ft, chosen target must make a will save, DC 15 + </w:t>
-      </w:r>
-      <w:r>
-        <w:t xml:space="preserve">dark knight </w:t>
-      </w:r>
-      <w:r>
-        <w:t>level + int mod or be stunned for 1d4+1 rounds plus an additional 1d4 rounds for every 5 by which they fail the save. Successful save stuns the target for only 1 round instead</w:t>
-      </w:r>
-    </w:p>
-    <w:p>
-      <w:pPr>
-        <w:spacing w:line="240" w:lineRule="auto"/>
-      </w:pPr>
-      <w:r>
-        <w:t>Last Resort</w:t>
-      </w:r>
-    </w:p>
-    <w:p>
-      <w:pPr>
-        <w:spacing w:line="240" w:lineRule="auto"/>
-      </w:pPr>
-      <w:r>
-        <w:t xml:space="preserve">The dark knight can put forth dramatic effort in dire situations, by expending half her remaining stamina(min 1), she can increase her move by 30 ft, and double the physical damage she deals </w:t>
-      </w:r>
-      <w:r>
-        <w:t xml:space="preserve">that would be multiplied on a critical hit, </w:t>
-      </w:r>
-      <w:r>
-        <w:t>at the cost of doubling damage she takes. This effect lasts 5 rounds normally but may be ended early by a swift action. The movement speed gained from Last Resorts effect increases by +10</w:t>
-      </w:r>
-      <w:r>
-        <w:t>ft</w:t>
-      </w:r>
-      <w:r>
-        <w:t xml:space="preserve"> at levels  </w:t>
-      </w:r>
-      <w:r>
-        <w:t>6, 9 and 15</w:t>
-      </w:r>
-    </w:p>
-    <w:p>
-      <w:pPr>
-        <w:spacing w:line="240" w:lineRule="auto"/>
-      </w:pPr>
-      <w:r>
-        <w:t>Vicious</w:t>
-      </w:r>
-    </w:p>
-    <w:p>
-      <w:pPr>
-        <w:spacing w:line="240" w:lineRule="auto"/>
-      </w:pPr>
-      <w:r>
-        <w:t xml:space="preserve">While dark knights are proficient with many weapons, they bring out the most potential of 2 handed weapons, when wielding a 2 handed weapon, increase the weapons base damage by an extra iteration of its normal damage dice(1d6 becomes 2d6, 2d4 becomes 4d4 </w:t>
-      </w:r>
-      <w:proofErr w:type="spellStart"/>
-      <w:r>
-        <w:t>etc</w:t>
-      </w:r>
-      <w:proofErr w:type="spellEnd"/>
-      <w:r>
-        <w:t xml:space="preserve">). </w:t>
-      </w:r>
-      <w:r>
-        <w:t>T</w:t>
+        <w:t>Choose 1 target within 30 ft, chosen target must make a will save or loose 1d6 stamina per 2 dark knight levels, the dark knight then recovers the same amount of stamina that the target lost. If used on a target without a stamina pool, they are instead exhausted for 1d4 rounds per 4 dark knight levels and the dark knight recovers ½ as much stamina</w:t>
+      </w:r>
+      <w:r>
+        <w:t xml:space="preserve"> as the duration</w:t>
       </w:r>
       <w:bookmarkStart w:id="0" w:name="_GoBack"/>
       <w:bookmarkEnd w:id="0"/>
+      <w:r>
+        <w:t>. Successful save causes them to loose half as much stamina or be exhausted for half as long</w:t>
+      </w:r>
+    </w:p>
+    <w:p>
+      <w:pPr>
+        <w:spacing w:line="240" w:lineRule="auto"/>
+      </w:pPr>
+      <w:r>
+        <w:tab/>
+      </w:r>
+      <w:r>
+        <w:t>Drain</w:t>
+      </w:r>
+    </w:p>
+    <w:p>
+      <w:pPr>
+        <w:spacing w:line="240" w:lineRule="auto"/>
+      </w:pPr>
+      <w:r>
+        <w:tab/>
+        <w:t>Cost: 2 stamina</w:t>
+      </w:r>
+    </w:p>
+    <w:p>
+      <w:pPr>
+        <w:spacing w:line="240" w:lineRule="auto"/>
+      </w:pPr>
+      <w:r>
+        <w:tab/>
+        <w:t>Standard Action</w:t>
+      </w:r>
+    </w:p>
+    <w:p>
+      <w:pPr>
+        <w:spacing w:line="240" w:lineRule="auto"/>
+      </w:pPr>
+      <w:r>
+        <w:tab/>
+        <w:t>Choose 1 target within 30</w:t>
+      </w:r>
+      <w:r>
+        <w:t xml:space="preserve"> </w:t>
+      </w:r>
+      <w:r>
+        <w:t xml:space="preserve">ft, chosen target must make a will save or take 1d6 profane damage per 2 dark knight levels, the dark knight heals equal to the damage dealt, up to her max hp. </w:t>
+      </w:r>
+      <w:r>
+        <w:t xml:space="preserve">Successful save halves damage. </w:t>
+      </w:r>
+      <w:r>
+        <w:t>This ability is ineffective against undead</w:t>
+      </w:r>
+    </w:p>
+    <w:p>
+      <w:pPr>
+        <w:spacing w:line="240" w:lineRule="auto"/>
+      </w:pPr>
+      <w:r>
+        <w:tab/>
+        <w:t>Drain 2</w:t>
+      </w:r>
+    </w:p>
+    <w:p>
+      <w:pPr>
+        <w:spacing w:line="240" w:lineRule="auto"/>
+      </w:pPr>
+      <w:r>
+        <w:tab/>
+        <w:t>Requires: Drain</w:t>
+      </w:r>
+    </w:p>
+    <w:p>
+      <w:pPr>
+        <w:spacing w:line="240" w:lineRule="auto"/>
+      </w:pPr>
+      <w:r>
+        <w:tab/>
+        <w:t>Cost: 4 stamina</w:t>
+      </w:r>
+    </w:p>
+    <w:p>
+      <w:pPr>
+        <w:spacing w:line="240" w:lineRule="auto"/>
+      </w:pPr>
+      <w:r>
+        <w:tab/>
+        <w:t>Standard Action</w:t>
+      </w:r>
+    </w:p>
+    <w:p>
+      <w:pPr>
+        <w:spacing w:line="240" w:lineRule="auto"/>
+      </w:pPr>
+      <w:r>
+        <w:tab/>
+        <w:t>Choose 1 target within 30</w:t>
+      </w:r>
+      <w:r>
+        <w:t xml:space="preserve"> </w:t>
+      </w:r>
+      <w:r>
+        <w:t>ft, chosen target must make a will save or take 1d8 profane damage per dark knight level, the dark knight heals equal to the damage dealt, hp in excess of her max is gained as temp hp that lasts 1 minute. Successful save halves damage. This ability is ineffective against undead</w:t>
+      </w:r>
+    </w:p>
+    <w:p>
+      <w:pPr>
+        <w:spacing w:line="240" w:lineRule="auto"/>
+      </w:pPr>
+      <w:r>
+        <w:tab/>
+        <w:t>Drain 3</w:t>
+      </w:r>
+    </w:p>
+    <w:p>
+      <w:pPr>
+        <w:spacing w:line="240" w:lineRule="auto"/>
+      </w:pPr>
+      <w:r>
+        <w:tab/>
+        <w:t>Requires: Drain 2</w:t>
+      </w:r>
+    </w:p>
+    <w:p>
+      <w:pPr>
+        <w:spacing w:line="240" w:lineRule="auto"/>
+      </w:pPr>
+      <w:r>
+        <w:tab/>
+        <w:t>Cost: 7 stamina</w:t>
+      </w:r>
+    </w:p>
+    <w:p>
+      <w:pPr>
+        <w:spacing w:line="240" w:lineRule="auto"/>
+      </w:pPr>
+      <w:r>
+        <w:tab/>
+        <w:t>Standard Action</w:t>
+      </w:r>
+    </w:p>
+    <w:p>
+      <w:pPr>
+        <w:spacing w:line="240" w:lineRule="auto"/>
+      </w:pPr>
+      <w:r>
+        <w:tab/>
+        <w:t>Choose 1 target within 30</w:t>
+      </w:r>
+      <w:r>
+        <w:t xml:space="preserve"> </w:t>
+      </w:r>
+      <w:r>
+        <w:t xml:space="preserve">ft, chosen target must make a will save or take </w:t>
+      </w:r>
+      <w:r>
+        <w:t>1</w:t>
+      </w:r>
+      <w:r>
+        <w:t>d12 profane damage per dark knight level, the dark knight heals equal to the damage dealt, hp in excess of her max is gained as temp hp that lasts 3 minutes. Successful save halves damage. This ability is ineffective against undead</w:t>
+      </w:r>
+    </w:p>
+    <w:p>
+      <w:pPr>
+        <w:spacing w:line="240" w:lineRule="auto"/>
+      </w:pPr>
+      <w:r>
+        <w:lastRenderedPageBreak/>
+        <w:tab/>
+        <w:t>Dread Spikes</w:t>
+      </w:r>
+    </w:p>
+    <w:p>
+      <w:pPr>
+        <w:spacing w:line="240" w:lineRule="auto"/>
+      </w:pPr>
+      <w:r>
+        <w:tab/>
+        <w:t xml:space="preserve">Requires: Drain 2 and </w:t>
+      </w:r>
+      <w:proofErr w:type="spellStart"/>
+      <w:r>
+        <w:t>Aspir</w:t>
+      </w:r>
+      <w:proofErr w:type="spellEnd"/>
+      <w:r>
+        <w:t xml:space="preserve"> 2</w:t>
+      </w:r>
+    </w:p>
+    <w:p>
+      <w:pPr>
+        <w:spacing w:line="240" w:lineRule="auto"/>
+      </w:pPr>
+      <w:r>
+        <w:tab/>
+        <w:t>Cost: 7 stamina</w:t>
+      </w:r>
+    </w:p>
+    <w:p>
+      <w:pPr>
+        <w:spacing w:line="240" w:lineRule="auto"/>
+      </w:pPr>
+      <w:r>
+        <w:tab/>
+        <w:t>Standard Action</w:t>
+      </w:r>
+    </w:p>
+    <w:p>
+      <w:pPr>
+        <w:spacing w:line="240" w:lineRule="auto"/>
+      </w:pPr>
+      <w:r>
+        <w:tab/>
+        <w:t>Cover your self if dark energy, when an enemy hits you with a physical attack they must make a will save or take damage equal to that the dark knight takes from the attack, the dark knight is then healed for the same amount</w:t>
+      </w:r>
+      <w:r>
+        <w:t>. Successful save halves the damage the attacker takes, dread spikes may heal the dark knight for a total amount of hp per use equal to the dark knight’s max hp. The effect of dread spikes lasts for 3 minutes or until used up, whichever comes first</w:t>
+      </w:r>
+      <w:r>
+        <w:t>. The effect of dread spikes cannot drain hp from undead</w:t>
+      </w:r>
+    </w:p>
+    <w:p>
+      <w:pPr>
+        <w:spacing w:line="240" w:lineRule="auto"/>
+      </w:pPr>
+      <w:r>
+        <w:tab/>
+        <w:t>Stun</w:t>
+      </w:r>
+    </w:p>
+    <w:p>
+      <w:pPr>
+        <w:spacing w:line="240" w:lineRule="auto"/>
+      </w:pPr>
+      <w:r>
+        <w:tab/>
+        <w:t>Cost: 4 stamina</w:t>
+      </w:r>
+    </w:p>
+    <w:p>
+      <w:pPr>
+        <w:spacing w:line="240" w:lineRule="auto"/>
+      </w:pPr>
+      <w:r>
+        <w:tab/>
+        <w:t>Immediate action</w:t>
+      </w:r>
+    </w:p>
+    <w:p>
+      <w:pPr>
+        <w:spacing w:line="240" w:lineRule="auto"/>
+      </w:pPr>
+      <w:r>
+        <w:tab/>
+      </w:r>
+      <w:r>
+        <w:t>Choose 1 target within 30</w:t>
+      </w:r>
+      <w:r>
+        <w:t xml:space="preserve"> </w:t>
+      </w:r>
+      <w:r>
+        <w:t xml:space="preserve">ft, chosen target must make a will save, DC 15 + </w:t>
+      </w:r>
+      <w:r>
+        <w:t xml:space="preserve">dark knight </w:t>
+      </w:r>
+      <w:r>
+        <w:t>level + int mod or be stunned for 1d4+1 rounds plus an additional 1d4 rounds for every 5 by which they fail the save. Successful save stuns the target for only 1 round instead</w:t>
+      </w:r>
+    </w:p>
+    <w:p>
+      <w:pPr>
+        <w:spacing w:line="240" w:lineRule="auto"/>
+      </w:pPr>
+      <w:r>
+        <w:t>Last Resort</w:t>
+      </w:r>
+    </w:p>
+    <w:p>
+      <w:pPr>
+        <w:spacing w:line="240" w:lineRule="auto"/>
+      </w:pPr>
+      <w:r>
+        <w:t xml:space="preserve">The dark knight can put forth dramatic effort in dire situations, by expending half her remaining stamina(min 1), she can increase her move by 30 ft, and double the physical damage she deals </w:t>
+      </w:r>
+      <w:r>
+        <w:t xml:space="preserve">that would be multiplied on a critical hit, </w:t>
+      </w:r>
+      <w:r>
+        <w:t>at the cost of doubling damage she takes. This effect lasts 5 rounds normally but may be ended early by a swift action. The movement speed gained from Last Resorts effect increases by +10</w:t>
+      </w:r>
+      <w:r>
+        <w:t>ft</w:t>
+      </w:r>
+      <w:r>
+        <w:t xml:space="preserve"> at levels  </w:t>
+      </w:r>
+      <w:r>
+        <w:t>6, 9 and 15</w:t>
+      </w:r>
+    </w:p>
+    <w:p>
+      <w:pPr>
+        <w:spacing w:line="240" w:lineRule="auto"/>
+      </w:pPr>
+      <w:r>
+        <w:t>Vicious</w:t>
+      </w:r>
+    </w:p>
+    <w:p>
+      <w:pPr>
+        <w:spacing w:line="240" w:lineRule="auto"/>
+      </w:pPr>
+      <w:r>
+        <w:t xml:space="preserve">While dark knights are proficient with many weapons, they bring out the most potential of 2 handed weapons, when wielding a 2 handed weapon, increase the weapons base damage by an extra iteration of its normal damage dice(1d6 becomes 2d6, 2d4 becomes 4d4 </w:t>
+      </w:r>
+      <w:proofErr w:type="spellStart"/>
+      <w:r>
+        <w:t>etc</w:t>
+      </w:r>
+      <w:proofErr w:type="spellEnd"/>
+      <w:r>
+        <w:t xml:space="preserve">). </w:t>
+      </w:r>
+      <w:r>
+        <w:t>T</w:t>
+      </w:r>
       <w:r>
         <w:t xml:space="preserve">his bonus damage is treated as </w:t>
       </w:r>
@@ -2697,6 +2712,56 @@
     </w:sectPr>
   </w:body>
 </w:document>
+</file>
+
+<file path=word/endnotes.xml><?xml version="1.0" encoding="utf-8"?>
+<w:endnotes xmlns:wpc="http://schemas.microsoft.com/office/word/2010/wordprocessingCanvas" xmlns:cx="http://schemas.microsoft.com/office/drawing/2014/chartex" xmlns:cx1="http://schemas.microsoft.com/office/drawing/2015/9/8/chartex" xmlns:cx2="http://schemas.microsoft.com/office/drawing/2015/10/21/chartex" xmlns:cx3="http://schemas.microsoft.com/office/drawing/2016/5/9/chartex" xmlns:cx4="http://schemas.microsoft.com/office/drawing/2016/5/10/chartex" xmlns:cx5="http://schemas.microsoft.com/office/drawing/2016/5/11/chartex" xmlns:cx6="http://schemas.microsoft.com/office/drawing/2016/5/12/chartex" xmlns:cx7="http://schemas.microsoft.com/office/drawing/2016/5/13/chartex" xmlns:cx8="http://schemas.microsoft.com/office/drawing/2016/5/14/chartex" xmlns:mc="http://schemas.openxmlformats.org/markup-compatibility/2006" xmlns:aink="http://schemas.microsoft.com/office/drawing/2016/ink" xmlns:am3d="http://schemas.microsoft.com/office/drawing/2017/model3d" xmlns:o="urn:schemas-microsoft-com:office:office" xmlns:r="http://schemas.openxmlformats.org/officeDocument/2006/relationships" xmlns:m="http://schemas.openxmlformats.org/officeDocument/2006/math" xmlns:v="urn:schemas-microsoft-com:vml" xmlns:wp14="http://schemas.microsoft.com/office/word/2010/wordprocessingDrawing" xmlns:wp="http://schemas.openxmlformats.org/drawingml/2006/wordprocessingDrawing" xmlns:w10="urn:schemas-microsoft-com:office:word" xmlns:w="http://schemas.openxmlformats.org/wordprocessingml/2006/main" xmlns:w14="http://schemas.microsoft.com/office/word/2010/wordml" xmlns:w15="http://schemas.microsoft.com/office/word/2012/wordml" xmlns:w16cid="http://schemas.microsoft.com/office/word/2016/wordml/cid" xmlns:w16se="http://schemas.microsoft.com/office/word/2015/wordml/symex" xmlns:wpg="http://schemas.microsoft.com/office/word/2010/wordprocessingGroup" xmlns:wpi="http://schemas.microsoft.com/office/word/2010/wordprocessingInk" xmlns:wne="http://schemas.microsoft.com/office/word/2006/wordml" xmlns:wps="http://schemas.microsoft.com/office/word/2010/wordprocessingShape" mc:Ignorable="w14 w15 w16se w16cid wp14">
+  <w:endnote w:type="separator" w:id="-1">
+    <w:p>
+      <w:pPr>
+        <w:spacing w:after="0" w:line="240" w:lineRule="auto"/>
+      </w:pPr>
+      <w:r>
+        <w:separator/>
+      </w:r>
+    </w:p>
+  </w:endnote>
+  <w:endnote w:type="continuationSeparator" w:id="0">
+    <w:p>
+      <w:pPr>
+        <w:spacing w:after="0" w:line="240" w:lineRule="auto"/>
+      </w:pPr>
+      <w:r>
+        <w:continuationSeparator/>
+      </w:r>
+    </w:p>
+  </w:endnote>
+</w:endnotes>
+</file>
+
+<file path=word/footnotes.xml><?xml version="1.0" encoding="utf-8"?>
+<w:footnotes xmlns:wpc="http://schemas.microsoft.com/office/word/2010/wordprocessingCanvas" xmlns:cx="http://schemas.microsoft.com/office/drawing/2014/chartex" xmlns:cx1="http://schemas.microsoft.com/office/drawing/2015/9/8/chartex" xmlns:cx2="http://schemas.microsoft.com/office/drawing/2015/10/21/chartex" xmlns:cx3="http://schemas.microsoft.com/office/drawing/2016/5/9/chartex" xmlns:cx4="http://schemas.microsoft.com/office/drawing/2016/5/10/chartex" xmlns:cx5="http://schemas.microsoft.com/office/drawing/2016/5/11/chartex" xmlns:cx6="http://schemas.microsoft.com/office/drawing/2016/5/12/chartex" xmlns:cx7="http://schemas.microsoft.com/office/drawing/2016/5/13/chartex" xmlns:cx8="http://schemas.microsoft.com/office/drawing/2016/5/14/chartex" xmlns:mc="http://schemas.openxmlformats.org/markup-compatibility/2006" xmlns:aink="http://schemas.microsoft.com/office/drawing/2016/ink" xmlns:am3d="http://schemas.microsoft.com/office/drawing/2017/model3d" xmlns:o="urn:schemas-microsoft-com:office:office" xmlns:r="http://schemas.openxmlformats.org/officeDocument/2006/relationships" xmlns:m="http://schemas.openxmlformats.org/officeDocument/2006/math" xmlns:v="urn:schemas-microsoft-com:vml" xmlns:wp14="http://schemas.microsoft.com/office/word/2010/wordprocessingDrawing" xmlns:wp="http://schemas.openxmlformats.org/drawingml/2006/wordprocessingDrawing" xmlns:w10="urn:schemas-microsoft-com:office:word" xmlns:w="http://schemas.openxmlformats.org/wordprocessingml/2006/main" xmlns:w14="http://schemas.microsoft.com/office/word/2010/wordml" xmlns:w15="http://schemas.microsoft.com/office/word/2012/wordml" xmlns:w16cid="http://schemas.microsoft.com/office/word/2016/wordml/cid" xmlns:w16se="http://schemas.microsoft.com/office/word/2015/wordml/symex" xmlns:wpg="http://schemas.microsoft.com/office/word/2010/wordprocessingGroup" xmlns:wpi="http://schemas.microsoft.com/office/word/2010/wordprocessingInk" xmlns:wne="http://schemas.microsoft.com/office/word/2006/wordml" xmlns:wps="http://schemas.microsoft.com/office/word/2010/wordprocessingShape" mc:Ignorable="w14 w15 w16se w16cid wp14">
+  <w:footnote w:type="separator" w:id="-1">
+    <w:p>
+      <w:pPr>
+        <w:spacing w:after="0" w:line="240" w:lineRule="auto"/>
+      </w:pPr>
+      <w:r>
+        <w:separator/>
+      </w:r>
+    </w:p>
+  </w:footnote>
+  <w:footnote w:type="continuationSeparator" w:id="0">
+    <w:p>
+      <w:pPr>
+        <w:spacing w:after="0" w:line="240" w:lineRule="auto"/>
+      </w:pPr>
+      <w:r>
+        <w:continuationSeparator/>
+      </w:r>
+    </w:p>
+  </w:footnote>
+</w:footnotes>
 </file>
 
 <file path=word/styles.xml><?xml version="1.0" encoding="utf-8"?>
@@ -3143,6 +3208,50 @@
       </w:tblBorders>
     </w:tblPr>
   </w:style>
+  <w:style w:type="paragraph" w:styleId="Header">
+    <w:name w:val="header"/>
+    <w:basedOn w:val="Normal"/>
+    <w:link w:val="HeaderChar"/>
+    <w:uiPriority w:val="99"/>
+    <w:unhideWhenUsed/>
+    <w:rsid w:val="007C6DA0"/>
+    <w:pPr>
+      <w:tabs>
+        <w:tab w:val="center" w:pos="4680"/>
+        <w:tab w:val="right" w:pos="9360"/>
+      </w:tabs>
+      <w:spacing w:after="0" w:line="240" w:lineRule="auto"/>
+    </w:pPr>
+  </w:style>
+  <w:style w:type="character" w:customStyle="1" w:styleId="HeaderChar">
+    <w:name w:val="Header Char"/>
+    <w:basedOn w:val="DefaultParagraphFont"/>
+    <w:link w:val="Header"/>
+    <w:uiPriority w:val="99"/>
+    <w:rsid w:val="007C6DA0"/>
+  </w:style>
+  <w:style w:type="paragraph" w:styleId="Footer">
+    <w:name w:val="footer"/>
+    <w:basedOn w:val="Normal"/>
+    <w:link w:val="FooterChar"/>
+    <w:uiPriority w:val="99"/>
+    <w:unhideWhenUsed/>
+    <w:rsid w:val="007C6DA0"/>
+    <w:pPr>
+      <w:tabs>
+        <w:tab w:val="center" w:pos="4680"/>
+        <w:tab w:val="right" w:pos="9360"/>
+      </w:tabs>
+      <w:spacing w:after="0" w:line="240" w:lineRule="auto"/>
+    </w:pPr>
+  </w:style>
+  <w:style w:type="character" w:customStyle="1" w:styleId="FooterChar">
+    <w:name w:val="Footer Char"/>
+    <w:basedOn w:val="DefaultParagraphFont"/>
+    <w:link w:val="Footer"/>
+    <w:uiPriority w:val="99"/>
+    <w:rsid w:val="007C6DA0"/>
+  </w:style>
 </w:styles>
 </file>
 

</xml_diff>

<commit_message>
changed name of proficiency bonus to deadly skill, effect unchanged, added some clarifying text to soul enslavement, intended effect unchanged
</commit_message>
<xml_diff>
--- a/Pathfinder dark knight class.docx
+++ b/Pathfinder dark knight class.docx
@@ -256,7 +256,7 @@
           </w:tcPr>
           <w:p>
             <w:r>
-              <w:t>Proficiency Bonus</w:t>
+              <w:t>Deadly Skill</w:t>
             </w:r>
             <w:r>
               <w:t>+3</w:t>
@@ -519,7 +519,10 @@
           </w:tcPr>
           <w:p>
             <w:r>
-              <w:t>Proficiency Bonus+5</w:t>
+              <w:t>Deadly Skill</w:t>
+            </w:r>
+            <w:r>
+              <w:t>+5</w:t>
             </w:r>
             <w:r>
               <w:t>, Dark Arts</w:t>
@@ -776,7 +779,10 @@
           </w:tcPr>
           <w:p>
             <w:r>
-              <w:t>Proficiency Bonus+7</w:t>
+              <w:t>Deadly Skill</w:t>
+            </w:r>
+            <w:r>
+              <w:t>+7</w:t>
             </w:r>
             <w:r>
               <w:t>, Dark Arts</w:t>
@@ -1036,7 +1042,10 @@
           </w:tcPr>
           <w:p>
             <w:r>
-              <w:t>Proficiency Bonus+9</w:t>
+              <w:t>Deadly Skill</w:t>
+            </w:r>
+            <w:r>
+              <w:t>+9</w:t>
             </w:r>
             <w:r>
               <w:t>, Dark Arts</w:t>
@@ -1169,7 +1178,10 @@
           </w:tcPr>
           <w:p>
             <w:r>
-              <w:t>Proficiency Bonus+11</w:t>
+              <w:t>Deadly Skill</w:t>
+            </w:r>
+            <w:r>
+              <w:t>+11</w:t>
             </w:r>
             <w:r>
               <w:t>, Dark Arts</w:t>
@@ -1237,7 +1249,10 @@
           </w:tcPr>
           <w:p>
             <w:r>
-              <w:t>Proficiency Bonus+13</w:t>
+              <w:t>Deadly Skill</w:t>
+            </w:r>
+            <w:r>
+              <w:t>+13</w:t>
             </w:r>
             <w:r>
               <w:t>, Occult Accumen+4</w:t>
@@ -1370,7 +1385,10 @@
           </w:tcPr>
           <w:p>
             <w:r>
-              <w:t>Proficiency Bonus+15</w:t>
+              <w:t>Deadly Skill</w:t>
+            </w:r>
+            <w:r>
+              <w:t>+15</w:t>
             </w:r>
             <w:r>
               <w:t>, Vicious+5</w:t>
@@ -1438,7 +1456,10 @@
           </w:tcPr>
           <w:p>
             <w:r>
-              <w:t>Proficiency Bonus+19</w:t>
+              <w:t>Deadly Skill</w:t>
+            </w:r>
+            <w:r>
+              <w:t>+19</w:t>
             </w:r>
             <w:r>
               <w:t>, Dark Arts</w:t>
@@ -1520,7 +1541,10 @@
       </w:pPr>
       <w:r>
         <w:lastRenderedPageBreak/>
-        <w:t xml:space="preserve"> Proficiency Bonus</w:t>
+        <w:t xml:space="preserve"> </w:t>
+      </w:r>
+      <w:r>
+        <w:t>Deadly Skill</w:t>
       </w:r>
     </w:p>
     <w:p>
@@ -2081,8 +2105,6 @@
       <w:r>
         <w:t xml:space="preserve"> as the duration</w:t>
       </w:r>
-      <w:bookmarkStart w:id="0" w:name="_GoBack"/>
-      <w:bookmarkEnd w:id="0"/>
       <w:r>
         <w:t>. Successful save causes them to loose half as much stamina or be exhausted for half as long</w:t>
       </w:r>
@@ -2695,7 +2717,15 @@
         <w:spacing w:line="240" w:lineRule="auto"/>
       </w:pPr>
       <w:r>
-        <w:t>Once per day, you can activate Soul Enslavement as a swift action, for the next minute your attacks leech stamina points out of your targets equal to the damage they deal, targets without stamina pools hit by this ability are moved one step along the fatigue track (normal&gt;fatigued&gt;exhausted&gt;</w:t>
+        <w:t xml:space="preserve">Once per day, you can activate Soul Enslavement as a swift action, for the next minute your attacks leech stamina points out of your targets equal to the damage they deal, targets </w:t>
+      </w:r>
+      <w:r>
+        <w:t xml:space="preserve">with 0 stamina or </w:t>
+      </w:r>
+      <w:bookmarkStart w:id="0" w:name="_GoBack"/>
+      <w:bookmarkEnd w:id="0"/>
+      <w:r>
+        <w:t>without stamina pools hit by this ability are moved one step along the fatigue track (normal&gt;fatigued&gt;exhausted&gt;</w:t>
       </w:r>
       <w:r>
         <w:t>unconscious</w:t>

</xml_diff>

<commit_message>
wording adjustments for clarity/consistency
</commit_message>
<xml_diff>
--- a/Pathfinder dark knight class.docx
+++ b/Pathfinder dark knight class.docx
@@ -1675,7 +1675,13 @@
         <w:t xml:space="preserve"> </w:t>
       </w:r>
       <w:r>
-        <w:t>ft, chosen target must make a will save or 1d4 charisma drain per 4 dark knight levels, and the dark knight gains an equal amount of charisma. This drain and bonus decay at a rate of 1 per round. Successful save halves the drain amount</w:t>
+        <w:t xml:space="preserve">ft, chosen target must make a will save or 1d4 charisma drain per 4 dark knight levels, and the dark knight gains an equal amount of charisma. </w:t>
+      </w:r>
+      <w:r>
+        <w:t>This ability drain and ability bonus</w:t>
+      </w:r>
+      <w:r>
+        <w:t xml:space="preserve"> decay at a rate of 1 per round. Successful save halves the drain amount</w:t>
       </w:r>
     </w:p>
     <w:p>
@@ -1717,7 +1723,13 @@
         <w:t xml:space="preserve"> </w:t>
       </w:r>
       <w:r>
-        <w:t>ft, chosen target must make a will save or 1d4 constitution drain per 4 dark knight levels, and the dark knight gains an equal amount of constitution. This drain and bonus decay at a rate of 1 per round. Successful save halves the drain amount</w:t>
+        <w:t xml:space="preserve">ft, chosen target must make a will save or 1d4 constitution drain per 4 dark knight levels, and the dark knight gains an equal amount of constitution. </w:t>
+      </w:r>
+      <w:r>
+        <w:t>This ability drain and ability bonus</w:t>
+      </w:r>
+      <w:r>
+        <w:t xml:space="preserve"> decay at a rate of 1 per round. Successful save halves the drain amount</w:t>
       </w:r>
     </w:p>
     <w:p>
@@ -1761,7 +1773,13 @@
         <w:t xml:space="preserve"> </w:t>
       </w:r>
       <w:r>
-        <w:t>ft, chosen target must make a will save or 1d4 dexterity drain per 4 dark knight levels, and the dark knight gains an equal amount of dexterity. This drain and bonus decay at a rate of 1 per round. Successful save halves the drain amount</w:t>
+        <w:t xml:space="preserve">ft, chosen target must make a will save or 1d4 dexterity drain per 4 dark knight levels, and the dark knight gains an equal amount of dexterity. </w:t>
+      </w:r>
+      <w:r>
+        <w:t>This ability drain and ability bonus</w:t>
+      </w:r>
+      <w:r>
+        <w:t xml:space="preserve"> decay at a rate of 1 per round. Successful save halves the drain amount</w:t>
       </w:r>
     </w:p>
     <w:p>
@@ -1804,7 +1822,13 @@
         <w:t xml:space="preserve"> </w:t>
       </w:r>
       <w:r>
-        <w:t>ft, chosen target must make a will save or 1d4 intelligence drain per 4 dark knight levels, and the dark knight gains an equal amount of intelligence. This drain and bonus decay at a rate of 1 per round. Successful save halves the drain amount</w:t>
+        <w:t xml:space="preserve">ft, chosen target must make a will save or 1d4 intelligence drain per 4 dark knight levels, and the dark knight gains an equal amount of intelligence. </w:t>
+      </w:r>
+      <w:r>
+        <w:t>This ability drain and ability bonus</w:t>
+      </w:r>
+      <w:r>
+        <w:t xml:space="preserve"> decay at a rate of 1 per round. Successful save halves the drain amount</w:t>
       </w:r>
     </w:p>
     <w:p>
@@ -1900,7 +1924,13 @@
         <w:t xml:space="preserve"> </w:t>
       </w:r>
       <w:r>
-        <w:t>ft, chosen target must make a will save or 1d4 strength drain per 4 dark knight levels, and the dark knight gains an equal amount of strength. This drain and bonus decay at a rate of 1 per round. Successful save halves the drain amount</w:t>
+        <w:t xml:space="preserve">ft, chosen target must make a will save or 1d4 strength drain per 4 dark knight levels, and the dark knight gains an equal amount of strength. </w:t>
+      </w:r>
+      <w:r>
+        <w:t>This ability drain and ability bonus</w:t>
+      </w:r>
+      <w:r>
+        <w:t xml:space="preserve"> decay at a rate of 1 per round. Successful save halves the drain amount</w:t>
       </w:r>
     </w:p>
     <w:p>
@@ -1993,7 +2023,13 @@
         <w:t xml:space="preserve"> </w:t>
       </w:r>
       <w:r>
-        <w:t>ft, chosen target must make a will save or 1d4 wisdom drain per 4 dark knight levels, and the dark knight gains an equal amount of wisdom. This drain and bonus decay at a rate of 1 per round. Successful save halves the drain amount</w:t>
+        <w:t xml:space="preserve">ft, chosen target must make a will save or 1d4 wisdom drain per 4 dark knight levels, and the dark knight gains an equal amount of wisdom. </w:t>
+      </w:r>
+      <w:r>
+        <w:t>This ability drain and ability bonus</w:t>
+      </w:r>
+      <w:r>
+        <w:t xml:space="preserve"> decay at a rate of 1 per round. Successful save halves the drain amount</w:t>
       </w:r>
     </w:p>
     <w:p>
@@ -2491,7 +2527,15 @@
         <w:spacing w:line="240" w:lineRule="auto"/>
       </w:pPr>
       <w:r>
-        <w:t>As an immediate action the dark knight can bash an enemy within reach, doing unarmed damage and forcing them to make a will save DC 10 + level + int mod or be stunned for 1 round</w:t>
+        <w:t>As an immediate action the dark knight can bash an enemy within reach</w:t>
+      </w:r>
+      <w:r>
+        <w:t xml:space="preserve"> with a 2 handed weapon</w:t>
+      </w:r>
+      <w:bookmarkStart w:id="0" w:name="_GoBack"/>
+      <w:bookmarkEnd w:id="0"/>
+      <w:r>
+        <w:t>, doing unarmed damage and forcing them to make a will save DC 10 + level + int mod or be stunned for 1 round</w:t>
       </w:r>
     </w:p>
     <w:p>
@@ -2676,7 +2720,13 @@
       </w:r>
       <w:proofErr w:type="spellEnd"/>
       <w:r>
-        <w:t xml:space="preserve"> dark arts)</w:t>
+        <w:t xml:space="preserve"> dark arts</w:t>
+      </w:r>
+      <w:r>
+        <w:t>, and allows absorb status to take up to 2 status effects</w:t>
+      </w:r>
+      <w:r>
+        <w:t>)</w:t>
       </w:r>
     </w:p>
     <w:p>
@@ -2703,6 +2753,17 @@
       <w:r>
         <w:t>, whenever you deal damage, you deal bonus damage equal to the damage you took</w:t>
       </w:r>
+      <w:r>
+        <w:t xml:space="preserve">. Scarlet </w:t>
+      </w:r>
+      <w:proofErr w:type="spellStart"/>
+      <w:r>
+        <w:t>Delerium</w:t>
+      </w:r>
+      <w:proofErr w:type="spellEnd"/>
+      <w:r>
+        <w:t xml:space="preserve"> may only be used once per 5 minutes</w:t>
+      </w:r>
     </w:p>
     <w:p>
       <w:pPr>
@@ -2722,8 +2783,6 @@
       <w:r>
         <w:t xml:space="preserve">with 0 stamina or </w:t>
       </w:r>
-      <w:bookmarkStart w:id="0" w:name="_GoBack"/>
-      <w:bookmarkEnd w:id="0"/>
       <w:r>
         <w:t>without stamina pools hit by this ability are moved one step along the fatigue track (normal&gt;fatigued&gt;exhausted&gt;</w:t>
       </w:r>

</xml_diff>